<commit_message>
woops, committed before all vignetted were built. Here's the rest
</commit_message>
<xml_diff>
--- a/vignettes/noise.docx
+++ b/vignettes/noise.docx
@@ -216,19 +216,10 @@
         <w:t xml:space="preserve"> </w:t>
       </w:r>
       <w:r>
-        <w:t xml:space="preserve">vignette(</w:t>
-      </w:r>
-      <w:r>
-        <w:t xml:space="preserve">“</w:t>
-      </w:r>
-      <w:r>
-        <w:t xml:space="preserve">noise</w:t>
-      </w:r>
-      <w:r>
-        <w:t xml:space="preserve">”</w:t>
-      </w:r>
-      <w:r>
-        <w:t xml:space="preserve">)</w:t>
+        <w:rPr>
+          <w:rStyle w:val="VerbatimChar"/>
+        </w:rPr>
+        <w:t xml:space="preserve">vignette("noise")</w:t>
       </w:r>
     </w:p>
     <w:p>
@@ -3634,19 +3625,16 @@
         <w:pStyle w:val="FirstParagraph"/>
       </w:pPr>
       <w:r>
-        <w:t xml:space="preserve">One thing we can do is actually something we already did in the Calculating Derivatives article (vignette(</w:t>
-      </w:r>
-      <w:r>
-        <w:t xml:space="preserve">“</w:t>
-      </w:r>
-      <w:r>
-        <w:t xml:space="preserve">process</w:t>
-      </w:r>
-      <w:r>
-        <w:t xml:space="preserve">”</w:t>
-      </w:r>
-      <w:r>
-        <w:t xml:space="preserve">)): instead of calculating the derivative of each point relative to the next, we can use a moving window of more than two points and fit a linear regression to this data. In the earlier situation we had used more than two points because of limited resolution at low densities. However, the same solution can apply here. By calculating our derivatives by fitting many points instead of just two, the effect of any single noisy point will be reduced.</w:t>
+        <w:t xml:space="preserve">One thing we can do is actually something we already did in the Calculating Derivatives article (</w:t>
+      </w:r>
+      <w:r>
+        <w:rPr>
+          <w:rStyle w:val="VerbatimChar"/>
+        </w:rPr>
+        <w:t xml:space="preserve">vignette("process")</w:t>
+      </w:r>
+      <w:r>
+        <w:t xml:space="preserve">): instead of calculating the derivative of each point relative to the next, we can use a moving window of more than two points and fit a linear regression to this data. In the earlier situation we had used more than two points because of limited resolution at low densities. However, the same solution can apply here. By calculating our derivatives by fitting many points instead of just two, the effect of any single noisy point will be reduced.</w:t>
       </w:r>
     </w:p>
     <w:p>
@@ -11917,7 +11905,7 @@
         <w:rPr>
           <w:rStyle w:val="FunctionTok"/>
         </w:rPr>
-        <w:t xml:space="preserve">geom_point</w:t>
+        <w:t xml:space="preserve">geom_line</w:t>
       </w:r>
       <w:r>
         <w:rPr>
@@ -18182,19 +18170,16 @@
         <w:pStyle w:val="Compact"/>
       </w:pPr>
       <w:r>
-        <w:t xml:space="preserve">Dealing with noise: vignette(</w:t>
-      </w:r>
-      <w:r>
-        <w:t xml:space="preserve">“</w:t>
-      </w:r>
-      <w:r>
-        <w:t xml:space="preserve">noise</w:t>
-      </w:r>
-      <w:r>
-        <w:t xml:space="preserve">”</w:t>
-      </w:r>
-      <w:r>
-        <w:t xml:space="preserve">)</w:t>
+        <w:t xml:space="preserve">Dealing with noise:</w:t>
+      </w:r>
+      <w:r>
+        <w:t xml:space="preserve"> </w:t>
+      </w:r>
+      <w:r>
+        <w:rPr>
+          <w:rStyle w:val="VerbatimChar"/>
+        </w:rPr>
+        <w:t xml:space="preserve">vignette("noise")</w:t>
       </w:r>
     </w:p>
     <w:p>

</xml_diff>